<commit_message>
added website and started working on k8s setup
</commit_message>
<xml_diff>
--- a/Documents/Template Portfolio ENG - Mureseanu Gabriel.docx
+++ b/Documents/Template Portfolio ENG - Mureseanu Gabriel.docx
@@ -186,6 +186,38 @@
           <w:p>
             <w:r>
               <w:t>10/4/2022</w:t>
+            </w:r>
+          </w:p>
+        </w:tc>
+      </w:tr>
+      <w:tr>
+        <w:tc>
+          <w:tcPr>
+            <w:tcW w:w="1542" w:type="dxa"/>
+          </w:tcPr>
+          <w:p>
+            <w:r>
+              <w:t>V0.3</w:t>
+            </w:r>
+          </w:p>
+        </w:tc>
+        <w:tc>
+          <w:tcPr>
+            <w:tcW w:w="4867" w:type="dxa"/>
+          </w:tcPr>
+          <w:p>
+            <w:r>
+              <w:t>Fontys Career Day + Links</w:t>
+            </w:r>
+          </w:p>
+        </w:tc>
+        <w:tc>
+          <w:tcPr>
+            <w:tcW w:w="2941" w:type="dxa"/>
+          </w:tcPr>
+          <w:p>
+            <w:r>
+              <w:t>14/4/2022</w:t>
             </w:r>
           </w:p>
         </w:tc>
@@ -1660,7 +1692,13 @@
         <w:t xml:space="preserve">ore of the DevOps cycle by moving to Jira and </w:t>
       </w:r>
       <w:r>
-        <w:t>reviewing eachothers code.</w:t>
+        <w:t>reviewing eachothers code</w:t>
+      </w:r>
+      <w:r>
+        <w:t xml:space="preserve"> on pull requests</w:t>
+      </w:r>
+      <w:r>
+        <w:t>.</w:t>
       </w:r>
       <w:r>
         <w:t xml:space="preserve"> We have also created a unified backlog with the other groups.</w:t>
@@ -1668,12 +1706,31 @@
     </w:p>
     <w:p>
       <w:r>
+        <w:t xml:space="preserve">Link to Jira: </w:t>
+      </w:r>
+      <w:hyperlink r:id="rId11" w:history="1">
+        <w:r>
+          <w:rPr>
+            <w:rStyle w:val="Hyperlink"/>
+          </w:rPr>
+          <w:t>https://bstoykov.atlassian.net/jira/software/projects/SWSP2/boards/1</w:t>
+        </w:r>
+      </w:hyperlink>
+    </w:p>
+    <w:p>
+      <w:r>
         <w:t>We now have 3 stand ups a week, where we discuss what we did and what needs to be done.</w:t>
       </w:r>
-    </w:p>
-    <w:p>
-      <w:r>
-        <w:t>We have also started communicating more between the 3 groups.</w:t>
+      <w:r>
+        <w:t xml:space="preserve"> These stand-ups take place Tuesday, Thursday and Friday at 10:00.</w:t>
+      </w:r>
+    </w:p>
+    <w:p>
+      <w:r>
+        <w:t>We have also started communicating more between the 3 groups</w:t>
+      </w:r>
+      <w:r>
+        <w:t>.</w:t>
       </w:r>
     </w:p>
     <w:p>
@@ -1786,7 +1843,13 @@
     </w:p>
     <w:p>
       <w:r>
-        <w:t>We have started working in a kind-of professional way, which reminds me of the way of working I experienced while having my internship last semester. I am sure that once we get used to it and fine tune the details, we will have a fully professional way of working as a team.</w:t>
+        <w:t>We have started working in a kind-of professional way, which reminds me of the way of working I experienced while having my internship</w:t>
+      </w:r>
+      <w:r>
+        <w:t xml:space="preserve"> at Philips</w:t>
+      </w:r>
+      <w:r>
+        <w:t xml:space="preserve"> last semester. I am sure that once we get used to it and fine tune the details, we will have a fully professional way of working as a team.</w:t>
       </w:r>
     </w:p>
     <w:p>
@@ -2330,14 +2393,41 @@
     <w:p>
       <w:pPr>
         <w:spacing w:after="0"/>
-        <w:rPr>
-          <w:u w:val="single"/>
-        </w:rPr>
-      </w:pPr>
-      <w:r>
-        <w:rPr>
-          <w:u w:val="single"/>
-        </w:rPr>
+      </w:pPr>
+      <w:r>
+        <w:t>The main point of reference to the research was the official Microsoft Enterprise Microservice Based Applications document, specifically the part about communication which can be found at :</w:t>
+      </w:r>
+      <w:hyperlink r:id="rId12" w:history="1">
+        <w:r>
+          <w:rPr>
+            <w:rStyle w:val="Hyperlink"/>
+          </w:rPr>
+          <w:t>https://docs.microsoft.com/en-us/dotnet/architecture/microservices/architect-microservice-container-applications/communication-in-microservice-architecture</w:t>
+        </w:r>
+      </w:hyperlink>
+    </w:p>
+    <w:p>
+      <w:pPr>
+        <w:spacing w:after="0"/>
+      </w:pPr>
+    </w:p>
+    <w:p>
+      <w:pPr>
+        <w:spacing w:after="0"/>
+      </w:pPr>
+    </w:p>
+    <w:p>
+      <w:pPr>
+        <w:spacing w:after="0"/>
+        <w:rPr>
+          <w:u w:val="single"/>
+        </w:rPr>
+      </w:pPr>
+      <w:r>
+        <w:rPr>
+          <w:u w:val="single"/>
+        </w:rPr>
+        <w:lastRenderedPageBreak/>
         <w:t>1.4 Sprint 2</w:t>
       </w:r>
     </w:p>
@@ -2354,6 +2444,245 @@
         <w:spacing w:after="0"/>
       </w:pPr>
       <w:r>
+        <w:t>The following sources were used for research:</w:t>
+      </w:r>
+    </w:p>
+    <w:p>
+      <w:pPr>
+        <w:spacing w:after="0"/>
+        <w:rPr>
+          <w:b/>
+          <w:bCs/>
+        </w:rPr>
+      </w:pPr>
+      <w:r>
+        <w:rPr>
+          <w:b/>
+          <w:bCs/>
+        </w:rPr>
+        <w:t>Threads:</w:t>
+      </w:r>
+    </w:p>
+    <w:p>
+      <w:pPr>
+        <w:pStyle w:val="ListParagraph"/>
+        <w:numPr>
+          <w:ilvl w:val="0"/>
+          <w:numId w:val="8"/>
+        </w:numPr>
+        <w:spacing w:after="0"/>
+        <w:rPr>
+          <w:b/>
+          <w:bCs/>
+        </w:rPr>
+      </w:pPr>
+      <w:hyperlink r:id="rId13" w:history="1">
+        <w:r>
+          <w:rPr>
+            <w:rStyle w:val="Hyperlink"/>
+            <w:b/>
+            <w:bCs/>
+          </w:rPr>
+          <w:t>https://www.c-sharpcorner.com/article/Threads-in-CSharp/</w:t>
+        </w:r>
+      </w:hyperlink>
+    </w:p>
+    <w:p>
+      <w:pPr>
+        <w:pStyle w:val="ListParagraph"/>
+        <w:numPr>
+          <w:ilvl w:val="0"/>
+          <w:numId w:val="8"/>
+        </w:numPr>
+        <w:spacing w:after="0"/>
+        <w:rPr>
+          <w:b/>
+          <w:bCs/>
+        </w:rPr>
+      </w:pPr>
+      <w:hyperlink r:id="rId14" w:history="1">
+        <w:r>
+          <w:rPr>
+            <w:rStyle w:val="Hyperlink"/>
+            <w:b/>
+            <w:bCs/>
+          </w:rPr>
+          <w:t>https://stackoverflow.com/questions/6126616/is-dbcontext-thread-safe</w:t>
+        </w:r>
+      </w:hyperlink>
+    </w:p>
+    <w:p>
+      <w:pPr>
+        <w:pStyle w:val="ListParagraph"/>
+        <w:numPr>
+          <w:ilvl w:val="0"/>
+          <w:numId w:val="8"/>
+        </w:numPr>
+        <w:spacing w:after="0"/>
+        <w:rPr>
+          <w:b/>
+          <w:bCs/>
+        </w:rPr>
+      </w:pPr>
+      <w:hyperlink r:id="rId15" w:history="1">
+        <w:r>
+          <w:rPr>
+            <w:rStyle w:val="Hyperlink"/>
+            <w:b/>
+            <w:bCs/>
+          </w:rPr>
+          <w:t>https://docs.microsoft.com/en-us/ef/core/dbcontext-configuration/</w:t>
+        </w:r>
+      </w:hyperlink>
+    </w:p>
+    <w:p>
+      <w:pPr>
+        <w:spacing w:after="0"/>
+        <w:rPr>
+          <w:b/>
+          <w:bCs/>
+        </w:rPr>
+      </w:pPr>
+      <w:r>
+        <w:rPr>
+          <w:b/>
+          <w:bCs/>
+        </w:rPr>
+        <w:t>Three.js</w:t>
+      </w:r>
+    </w:p>
+    <w:p>
+      <w:pPr>
+        <w:pStyle w:val="ListParagraph"/>
+        <w:numPr>
+          <w:ilvl w:val="0"/>
+          <w:numId w:val="9"/>
+        </w:numPr>
+        <w:spacing w:after="0"/>
+        <w:rPr>
+          <w:b/>
+          <w:bCs/>
+        </w:rPr>
+      </w:pPr>
+      <w:hyperlink r:id="rId16" w:anchor="manual/en/introduction/Creating-a-scene" w:history="1">
+        <w:r>
+          <w:rPr>
+            <w:rStyle w:val="Hyperlink"/>
+            <w:b/>
+            <w:bCs/>
+          </w:rPr>
+          <w:t>https://threejs.org/docs/index.html#manual/en/introduction/Creating-a-scene</w:t>
+        </w:r>
+      </w:hyperlink>
+    </w:p>
+    <w:p>
+      <w:pPr>
+        <w:pStyle w:val="ListParagraph"/>
+        <w:numPr>
+          <w:ilvl w:val="0"/>
+          <w:numId w:val="9"/>
+        </w:numPr>
+        <w:spacing w:after="0"/>
+        <w:rPr>
+          <w:b/>
+          <w:bCs/>
+        </w:rPr>
+      </w:pPr>
+      <w:hyperlink r:id="rId17" w:history="1">
+        <w:r>
+          <w:rPr>
+            <w:rStyle w:val="Hyperlink"/>
+            <w:b/>
+            <w:bCs/>
+          </w:rPr>
+          <w:t>https://www.youtube.com/watch?v=pUgWfqWZWmM</w:t>
+        </w:r>
+      </w:hyperlink>
+    </w:p>
+    <w:p>
+      <w:pPr>
+        <w:spacing w:after="0"/>
+        <w:rPr>
+          <w:b/>
+          <w:bCs/>
+        </w:rPr>
+      </w:pPr>
+      <w:r>
+        <w:rPr>
+          <w:b/>
+          <w:bCs/>
+        </w:rPr>
+        <w:t>C# Microservices</w:t>
+      </w:r>
+    </w:p>
+    <w:p>
+      <w:pPr>
+        <w:pStyle w:val="ListParagraph"/>
+        <w:numPr>
+          <w:ilvl w:val="0"/>
+          <w:numId w:val="10"/>
+        </w:numPr>
+        <w:spacing w:after="0"/>
+        <w:rPr>
+          <w:b/>
+          <w:bCs/>
+        </w:rPr>
+      </w:pPr>
+      <w:hyperlink r:id="rId18" w:history="1">
+        <w:r>
+          <w:rPr>
+            <w:rStyle w:val="Hyperlink"/>
+            <w:b/>
+            <w:bCs/>
+          </w:rPr>
+          <w:t>https://www.youtube.com/watch?v=DgVjEo3OGBI</w:t>
+        </w:r>
+      </w:hyperlink>
+      <w:r>
+        <w:rPr>
+          <w:b/>
+          <w:bCs/>
+        </w:rPr>
+        <w:t xml:space="preserve"> </w:t>
+      </w:r>
+      <w:r>
+        <w:t>(Despite being an 11 hour course, it was extremely fun to watch and follow along)</w:t>
+      </w:r>
+    </w:p>
+    <w:p>
+      <w:pPr>
+        <w:pStyle w:val="ListParagraph"/>
+        <w:numPr>
+          <w:ilvl w:val="0"/>
+          <w:numId w:val="10"/>
+        </w:numPr>
+        <w:spacing w:after="0"/>
+        <w:rPr>
+          <w:b/>
+          <w:bCs/>
+        </w:rPr>
+      </w:pPr>
+      <w:hyperlink r:id="rId19" w:history="1">
+        <w:r>
+          <w:rPr>
+            <w:rStyle w:val="Hyperlink"/>
+            <w:b/>
+            <w:bCs/>
+          </w:rPr>
+          <w:t>https://dzone.com/articles/7-microservices-best-practices-for-developers</w:t>
+        </w:r>
+      </w:hyperlink>
+    </w:p>
+    <w:p>
+      <w:pPr>
+        <w:spacing w:after="0"/>
+      </w:pPr>
+    </w:p>
+    <w:p>
+      <w:pPr>
+        <w:spacing w:after="0"/>
+      </w:pPr>
+      <w:r>
         <w:t>A document with the research of Three.js will be presented in the sprint delivery.</w:t>
       </w:r>
     </w:p>
@@ -2367,7 +2696,6 @@
         <w:spacing w:after="0"/>
       </w:pPr>
       <w:r>
-        <w:lastRenderedPageBreak/>
         <w:t>The reason I did research on Threads is because I am currently trying to pass many copies of a DatabaseContext to different threads.</w:t>
       </w:r>
       <w:r>
@@ -2883,6 +3211,51 @@
           </w:p>
         </w:tc>
       </w:tr>
+      <w:tr>
+        <w:trPr>
+          <w:trHeight w:val="284"/>
+        </w:trPr>
+        <w:tc>
+          <w:tcPr>
+            <w:tcW w:w="842" w:type="dxa"/>
+          </w:tcPr>
+          <w:p>
+            <w:r>
+              <w:t>1.4</w:t>
+            </w:r>
+          </w:p>
+        </w:tc>
+        <w:tc>
+          <w:tcPr>
+            <w:tcW w:w="3563" w:type="dxa"/>
+          </w:tcPr>
+          <w:p>
+            <w:r>
+              <w:t>Fontys Career Day</w:t>
+            </w:r>
+          </w:p>
+        </w:tc>
+        <w:tc>
+          <w:tcPr>
+            <w:tcW w:w="3608" w:type="dxa"/>
+          </w:tcPr>
+          <w:p>
+            <w:r>
+              <w:t>Both</w:t>
+            </w:r>
+          </w:p>
+        </w:tc>
+        <w:tc>
+          <w:tcPr>
+            <w:tcW w:w="1306" w:type="dxa"/>
+          </w:tcPr>
+          <w:p>
+            <w:r>
+              <w:t>Beginning</w:t>
+            </w:r>
+          </w:p>
+        </w:tc>
+      </w:tr>
     </w:tbl>
     <w:p>
       <w:pPr>
@@ -3028,6 +3401,48 @@
     <w:p>
       <w:pPr>
         <w:spacing w:after="0"/>
+        <w:rPr>
+          <w:u w:val="single"/>
+        </w:rPr>
+      </w:pPr>
+    </w:p>
+    <w:p>
+      <w:pPr>
+        <w:spacing w:after="0"/>
+        <w:rPr>
+          <w:u w:val="single"/>
+        </w:rPr>
+      </w:pPr>
+      <w:r>
+        <w:rPr>
+          <w:u w:val="single"/>
+        </w:rPr>
+        <w:t>Fontys Career Day</w:t>
+      </w:r>
+      <w:r>
+        <w:rPr>
+          <w:u w:val="single"/>
+        </w:rPr>
+        <w:t>:</w:t>
+      </w:r>
+    </w:p>
+    <w:p>
+      <w:pPr>
+        <w:spacing w:after="0"/>
+      </w:pPr>
+      <w:r>
+        <w:t>On 13/04/2022 I have participated in the Fontys career day. I have discussed with Michael from game design about the specialization in game design and I found out that he wants to try to actually create a company during the specialization. I went from stand to stand</w:t>
+      </w:r>
+      <w:r>
+        <w:t xml:space="preserve"> and talked with the people at the companies that weren’t too busy, but none of them caught my eye. When I got to the Philips stand, some of the members were my colleagues from my internship, I started talking to them and shortly after I was telling other students about how my internship went and a few of them got interested</w:t>
+      </w:r>
+      <w:r>
+        <w:t>. Free marketing I guess?</w:t>
+      </w:r>
+    </w:p>
+    <w:p>
+      <w:pPr>
+        <w:spacing w:after="0"/>
       </w:pPr>
     </w:p>
     <w:p>
@@ -3102,7 +3517,11 @@
         <w:t>s</w:t>
       </w:r>
       <w:r>
-        <w:t xml:space="preserve">? It just doesn’t make any sense to prepare for a specific career as a Software Engineer when everything software-related can be learned in such a short amount of time when compared to other career choices and the flavor of the month technology can change </w:t>
+        <w:t xml:space="preserve">? It just doesn’t make </w:t>
+      </w:r>
+      <w:r>
+        <w:lastRenderedPageBreak/>
+        <w:t xml:space="preserve">any sense to prepare for a specific career as a Software Engineer when everything software-related can be learned in such a short amount of time when compared to other career choices and the flavor of the month technology can change </w:t>
       </w:r>
       <w:r>
         <w:t>in the blink of an eye (i.e: Monolithic architecture becoming obsolete when it comes to high traffic)</w:t>
@@ -4117,6 +4536,38 @@
     <w:p>
       <w:pPr>
         <w:spacing w:after="0"/>
+      </w:pPr>
+      <w:r>
+        <w:t xml:space="preserve"> Github link: </w:t>
+      </w:r>
+      <w:hyperlink r:id="rId20" w:history="1">
+        <w:r>
+          <w:rPr>
+            <w:rStyle w:val="Hyperlink"/>
+          </w:rPr>
+          <w:t>https://github.com/Snechar/WatchTime</w:t>
+        </w:r>
+      </w:hyperlink>
+    </w:p>
+    <w:p>
+      <w:pPr>
+        <w:spacing w:after="0"/>
+      </w:pPr>
+      <w:r>
+        <w:t xml:space="preserve"> Event Bus Docker: </w:t>
+      </w:r>
+      <w:hyperlink r:id="rId21" w:history="1">
+        <w:r>
+          <w:rPr>
+            <w:rStyle w:val="Hyperlink"/>
+          </w:rPr>
+          <w:t>https://hub.docker.com/repository/docker/snechar/eventbus</w:t>
+        </w:r>
+      </w:hyperlink>
+    </w:p>
+    <w:p>
+      <w:pPr>
+        <w:spacing w:after="0"/>
         <w:rPr>
           <w:u w:val="single"/>
         </w:rPr>
@@ -4270,7 +4721,6 @@
         <w:rPr>
           <w:u w:val="single"/>
         </w:rPr>
-        <w:lastRenderedPageBreak/>
         <w:t>1.3 Sprint 1 &amp; 1.4 Sprint 2</w:t>
       </w:r>
     </w:p>
@@ -4711,16 +5161,22 @@
       <w:r>
         <w:t>Due to the architecture that was designed in the beginning, it is extremely easy to have the services hosted in the cloud.</w:t>
       </w:r>
-    </w:p>
-    <w:p>
-      <w:pPr>
-        <w:spacing w:after="0"/>
-        <w:rPr>
-          <w:b/>
-          <w:bCs/>
-          <w:u w:val="single"/>
-        </w:rPr>
-      </w:pPr>
+      <w:r>
+        <w:t xml:space="preserve"> As long as the NATS server is accessible, all the other microsrevices will function as normally.</w:t>
+      </w:r>
+    </w:p>
+    <w:p>
+      <w:pPr>
+        <w:spacing w:after="0"/>
+      </w:pPr>
+    </w:p>
+    <w:p>
+      <w:pPr>
+        <w:spacing w:after="0"/>
+      </w:pPr>
+      <w:r>
+        <w:t>I have also started setting up the Kubernetes cluster and tested it using 30 copies of the pods, this is the most my home computer can handle without completely crashing.</w:t>
+      </w:r>
     </w:p>
     <w:p>
       <w:pPr>
@@ -4845,7 +5301,6 @@
         <w:rPr>
           <w:u w:val="single"/>
         </w:rPr>
-        <w:lastRenderedPageBreak/>
         <w:t>1.3 Sprint 2:</w:t>
       </w:r>
     </w:p>
@@ -4854,7 +5309,13 @@
         <w:spacing w:after="0"/>
       </w:pPr>
       <w:r>
-        <w:t>While I am making progress on the cloud services in my individual project, I will not host my individual project services on the clous, the credits provided by Fontys are not enough to host the services for more than a few days because the boot-up of the service is very expensive.</w:t>
+        <w:t>While I am making progress on the cloud services in my individual project, I will not host my individual project services on the clou</w:t>
+      </w:r>
+      <w:r>
+        <w:t>d</w:t>
+      </w:r>
+      <w:r>
+        <w:t>, the credits provided by Fontys are not enough to host the services for more than a few days because the boot-up of the service is very expensive.</w:t>
       </w:r>
     </w:p>
     <w:p>
@@ -5409,6 +5870,64 @@
         <w:spacing w:after="0"/>
       </w:pPr>
       <w:r>
+        <w:t xml:space="preserve">JWT Link: </w:t>
+      </w:r>
+      <w:hyperlink r:id="rId22" w:history="1">
+        <w:r>
+          <w:rPr>
+            <w:rStyle w:val="Hyperlink"/>
+          </w:rPr>
+          <w:t>https://jwt.io/</w:t>
+        </w:r>
+      </w:hyperlink>
+    </w:p>
+    <w:p>
+      <w:pPr>
+        <w:spacing w:after="0"/>
+      </w:pPr>
+      <w:r>
+        <w:t xml:space="preserve">Identity Link: </w:t>
+      </w:r>
+      <w:hyperlink r:id="rId23" w:history="1">
+        <w:r>
+          <w:rPr>
+            <w:rStyle w:val="Hyperlink"/>
+          </w:rPr>
+          <w:t>https://docs.microsoft.com/en-us/azure/active-directory/develop/</w:t>
+        </w:r>
+      </w:hyperlink>
+    </w:p>
+    <w:p>
+      <w:pPr>
+        <w:spacing w:after="0"/>
+      </w:pPr>
+    </w:p>
+    <w:p>
+      <w:pPr>
+        <w:spacing w:after="0"/>
+      </w:pPr>
+    </w:p>
+    <w:p>
+      <w:pPr>
+        <w:spacing w:after="0"/>
+      </w:pPr>
+    </w:p>
+    <w:p>
+      <w:pPr>
+        <w:spacing w:after="0"/>
+      </w:pPr>
+    </w:p>
+    <w:p>
+      <w:pPr>
+        <w:spacing w:after="0"/>
+      </w:pPr>
+    </w:p>
+    <w:p>
+      <w:pPr>
+        <w:spacing w:after="0"/>
+      </w:pPr>
+      <w:r>
+        <w:lastRenderedPageBreak/>
         <w:t>Not only that, but all the data that goes trough the event-bus has been also encrypted using AES-256 14 block GCM.</w:t>
       </w:r>
     </w:p>
@@ -5422,13 +5941,78 @@
         <w:spacing w:after="0"/>
       </w:pPr>
       <w:r>
-        <w:t>I have also made sure to make my code immune to SQL injections by using Entity Framework and sanitizing all inputs.</w:t>
-      </w:r>
-    </w:p>
-    <w:p>
-      <w:pPr>
-        <w:spacing w:after="0"/>
-      </w:pPr>
+        <w:t xml:space="preserve">AES: </w:t>
+      </w:r>
+      <w:hyperlink r:id="rId24" w:history="1">
+        <w:r>
+          <w:rPr>
+            <w:rStyle w:val="Hyperlink"/>
+          </w:rPr>
+          <w:t>https://en.wikipedia.org/wiki/Advanced_Encryption_Standard</w:t>
+        </w:r>
+      </w:hyperlink>
+    </w:p>
+    <w:p>
+      <w:pPr>
+        <w:spacing w:after="0"/>
+      </w:pPr>
+      <w:r>
+        <w:t xml:space="preserve">GCM: </w:t>
+      </w:r>
+      <w:hyperlink r:id="rId25" w:history="1">
+        <w:r>
+          <w:rPr>
+            <w:rStyle w:val="Hyperlink"/>
+          </w:rPr>
+          <w:t>https://en.wikipedia.org/wiki/Galois/Counter_Mode</w:t>
+        </w:r>
+      </w:hyperlink>
+    </w:p>
+    <w:p>
+      <w:pPr>
+        <w:spacing w:after="0"/>
+      </w:pPr>
+    </w:p>
+    <w:p>
+      <w:pPr>
+        <w:spacing w:after="0"/>
+      </w:pPr>
+      <w:r>
+        <w:t>I have also made sure to make my code immune to SQL injections by using Entity Framework</w:t>
+      </w:r>
+      <w:r>
+        <w:t>,</w:t>
+      </w:r>
+      <w:r>
+        <w:t xml:space="preserve"> sanitizing all inputs</w:t>
+      </w:r>
+      <w:r>
+        <w:t xml:space="preserve"> and following their considerations</w:t>
+      </w:r>
+      <w:r>
+        <w:t>.</w:t>
+      </w:r>
+    </w:p>
+    <w:p>
+      <w:pPr>
+        <w:spacing w:after="0"/>
+      </w:pPr>
+    </w:p>
+    <w:p>
+      <w:pPr>
+        <w:spacing w:after="0"/>
+      </w:pPr>
+      <w:r>
+        <w:t>Entity Security:</w:t>
+      </w:r>
+      <w:hyperlink r:id="rId26" w:history="1">
+        <w:r>
+          <w:rPr>
+            <w:rStyle w:val="Hyperlink"/>
+          </w:rPr>
+          <w:t>https://docs.microsoft.com/en-us/dotnet/framework/data/adonet/ef/security-considerations</w:t>
+        </w:r>
+      </w:hyperlink>
     </w:p>
     <w:p>
       <w:pPr>
@@ -5942,7 +6526,13 @@
         <w:spacing w:after="0"/>
       </w:pPr>
       <w:r>
-        <w:t>As before, I am still followingthe best practices for Microservices, which is that each microservice has it’s own database.</w:t>
+        <w:t>As before, I am still following</w:t>
+      </w:r>
+      <w:r>
+        <w:t xml:space="preserve"> </w:t>
+      </w:r>
+      <w:r>
+        <w:t>the best practices for Microservices, which is that each microservice has it’s own database.</w:t>
       </w:r>
     </w:p>
     <w:p>
@@ -6243,7 +6833,7 @@
       </w:r>
     </w:p>
     <w:sectPr>
-      <w:footerReference w:type="default" r:id="rId11"/>
+      <w:footerReference w:type="default" r:id="rId27"/>
       <w:pgSz w:w="12240" w:h="15840"/>
       <w:pgMar w:top="1440" w:right="1440" w:bottom="1440" w:left="1440" w:header="708" w:footer="708" w:gutter="0"/>
       <w:pgNumType w:start="1"/>
@@ -6418,6 +7008,119 @@
 <file path=word/numbering.xml><?xml version="1.0" encoding="utf-8"?>
 <w:numbering xmlns:wpc="http://schemas.microsoft.com/office/word/2010/wordprocessingCanvas" xmlns:cx="http://schemas.microsoft.com/office/drawing/2014/chartex" xmlns:cx1="http://schemas.microsoft.com/office/drawing/2015/9/8/chartex" xmlns:cx2="http://schemas.microsoft.com/office/drawing/2015/10/21/chartex" xmlns:cx3="http://schemas.microsoft.com/office/drawing/2016/5/9/chartex" xmlns:cx4="http://schemas.microsoft.com/office/drawing/2016/5/10/chartex" xmlns:cx5="http://schemas.microsoft.com/office/drawing/2016/5/11/chartex" xmlns:cx6="http://schemas.microsoft.com/office/drawing/2016/5/12/chartex" xmlns:cx7="http://schemas.microsoft.com/office/drawing/2016/5/13/chartex" xmlns:cx8="http://schemas.microsoft.com/office/drawing/2016/5/14/chartex" xmlns:mc="http://schemas.openxmlformats.org/markup-compatibility/2006" xmlns:aink="http://schemas.microsoft.com/office/drawing/2016/ink" xmlns:am3d="http://schemas.microsoft.com/office/drawing/2017/model3d" xmlns:o="urn:schemas-microsoft-com:office:office" xmlns:r="http://schemas.openxmlformats.org/officeDocument/2006/relationships" xmlns:m="http://schemas.openxmlformats.org/officeDocument/2006/math" xmlns:v="urn:schemas-microsoft-com:vml" xmlns:wp14="http://schemas.microsoft.com/office/word/2010/wordprocessingDrawing" xmlns:wp="http://schemas.openxmlformats.org/drawingml/2006/wordprocessingDrawing" xmlns:w10="urn:schemas-microsoft-com:office:word" xmlns:w="http://schemas.openxmlformats.org/wordprocessingml/2006/main" xmlns:w14="http://schemas.microsoft.com/office/word/2010/wordml" xmlns:w15="http://schemas.microsoft.com/office/word/2012/wordml" xmlns:w16cex="http://schemas.microsoft.com/office/word/2018/wordml/cex" xmlns:w16cid="http://schemas.microsoft.com/office/word/2016/wordml/cid" xmlns:w16="http://schemas.microsoft.com/office/word/2018/wordml" xmlns:w16sdtdh="http://schemas.microsoft.com/office/word/2020/wordml/sdtdatahash" xmlns:w16se="http://schemas.microsoft.com/office/word/2015/wordml/symex" xmlns:wpg="http://schemas.microsoft.com/office/word/2010/wordprocessingGroup" xmlns:wpi="http://schemas.microsoft.com/office/word/2010/wordprocessingInk" xmlns:wne="http://schemas.microsoft.com/office/word/2006/wordml" xmlns:wps="http://schemas.microsoft.com/office/word/2010/wordprocessingShape" mc:Ignorable="w14 w15 w16se w16cid w16 w16cex w16sdtdh wp14">
   <w:abstractNum w:abstractNumId="0" w15:restartNumberingAfterBreak="0">
+    <w:nsid w:val="11F47BE9"/>
+    <w:multiLevelType w:val="hybridMultilevel"/>
+    <w:tmpl w:val="EA36D734"/>
+    <w:lvl w:ilvl="0" w:tplc="04090001">
+      <w:start w:val="1"/>
+      <w:numFmt w:val="bullet"/>
+      <w:lvlText w:val=""/>
+      <w:lvlJc w:val="left"/>
+      <w:pPr>
+        <w:ind w:left="720" w:hanging="360"/>
+      </w:pPr>
+      <w:rPr>
+        <w:rFonts w:ascii="Symbol" w:hAnsi="Symbol" w:hint="default"/>
+      </w:rPr>
+    </w:lvl>
+    <w:lvl w:ilvl="1" w:tplc="04090003" w:tentative="1">
+      <w:start w:val="1"/>
+      <w:numFmt w:val="bullet"/>
+      <w:lvlText w:val="o"/>
+      <w:lvlJc w:val="left"/>
+      <w:pPr>
+        <w:ind w:left="1440" w:hanging="360"/>
+      </w:pPr>
+      <w:rPr>
+        <w:rFonts w:ascii="Courier New" w:hAnsi="Courier New" w:cs="Courier New" w:hint="default"/>
+      </w:rPr>
+    </w:lvl>
+    <w:lvl w:ilvl="2" w:tplc="04090005" w:tentative="1">
+      <w:start w:val="1"/>
+      <w:numFmt w:val="bullet"/>
+      <w:lvlText w:val=""/>
+      <w:lvlJc w:val="left"/>
+      <w:pPr>
+        <w:ind w:left="2160" w:hanging="360"/>
+      </w:pPr>
+      <w:rPr>
+        <w:rFonts w:ascii="Wingdings" w:hAnsi="Wingdings" w:hint="default"/>
+      </w:rPr>
+    </w:lvl>
+    <w:lvl w:ilvl="3" w:tplc="04090001" w:tentative="1">
+      <w:start w:val="1"/>
+      <w:numFmt w:val="bullet"/>
+      <w:lvlText w:val=""/>
+      <w:lvlJc w:val="left"/>
+      <w:pPr>
+        <w:ind w:left="2880" w:hanging="360"/>
+      </w:pPr>
+      <w:rPr>
+        <w:rFonts w:ascii="Symbol" w:hAnsi="Symbol" w:hint="default"/>
+      </w:rPr>
+    </w:lvl>
+    <w:lvl w:ilvl="4" w:tplc="04090003" w:tentative="1">
+      <w:start w:val="1"/>
+      <w:numFmt w:val="bullet"/>
+      <w:lvlText w:val="o"/>
+      <w:lvlJc w:val="left"/>
+      <w:pPr>
+        <w:ind w:left="3600" w:hanging="360"/>
+      </w:pPr>
+      <w:rPr>
+        <w:rFonts w:ascii="Courier New" w:hAnsi="Courier New" w:cs="Courier New" w:hint="default"/>
+      </w:rPr>
+    </w:lvl>
+    <w:lvl w:ilvl="5" w:tplc="04090005" w:tentative="1">
+      <w:start w:val="1"/>
+      <w:numFmt w:val="bullet"/>
+      <w:lvlText w:val=""/>
+      <w:lvlJc w:val="left"/>
+      <w:pPr>
+        <w:ind w:left="4320" w:hanging="360"/>
+      </w:pPr>
+      <w:rPr>
+        <w:rFonts w:ascii="Wingdings" w:hAnsi="Wingdings" w:hint="default"/>
+      </w:rPr>
+    </w:lvl>
+    <w:lvl w:ilvl="6" w:tplc="04090001" w:tentative="1">
+      <w:start w:val="1"/>
+      <w:numFmt w:val="bullet"/>
+      <w:lvlText w:val=""/>
+      <w:lvlJc w:val="left"/>
+      <w:pPr>
+        <w:ind w:left="5040" w:hanging="360"/>
+      </w:pPr>
+      <w:rPr>
+        <w:rFonts w:ascii="Symbol" w:hAnsi="Symbol" w:hint="default"/>
+      </w:rPr>
+    </w:lvl>
+    <w:lvl w:ilvl="7" w:tplc="04090003" w:tentative="1">
+      <w:start w:val="1"/>
+      <w:numFmt w:val="bullet"/>
+      <w:lvlText w:val="o"/>
+      <w:lvlJc w:val="left"/>
+      <w:pPr>
+        <w:ind w:left="5760" w:hanging="360"/>
+      </w:pPr>
+      <w:rPr>
+        <w:rFonts w:ascii="Courier New" w:hAnsi="Courier New" w:cs="Courier New" w:hint="default"/>
+      </w:rPr>
+    </w:lvl>
+    <w:lvl w:ilvl="8" w:tplc="04090005" w:tentative="1">
+      <w:start w:val="1"/>
+      <w:numFmt w:val="bullet"/>
+      <w:lvlText w:val=""/>
+      <w:lvlJc w:val="left"/>
+      <w:pPr>
+        <w:ind w:left="6480" w:hanging="360"/>
+      </w:pPr>
+      <w:rPr>
+        <w:rFonts w:ascii="Wingdings" w:hAnsi="Wingdings" w:hint="default"/>
+      </w:rPr>
+    </w:lvl>
+  </w:abstractNum>
+  <w:abstractNum w:abstractNumId="1" w15:restartNumberingAfterBreak="0">
     <w:nsid w:val="21685715"/>
     <w:multiLevelType w:val="multilevel"/>
     <w:tmpl w:val="0B46FC86"/>
@@ -6530,7 +7233,7 @@
       </w:rPr>
     </w:lvl>
   </w:abstractNum>
-  <w:abstractNum w:abstractNumId="1" w15:restartNumberingAfterBreak="0">
+  <w:abstractNum w:abstractNumId="2" w15:restartNumberingAfterBreak="0">
     <w:nsid w:val="2D084B37"/>
     <w:multiLevelType w:val="hybridMultilevel"/>
     <w:tmpl w:val="8A123C78"/>
@@ -6643,7 +7346,7 @@
       </w:rPr>
     </w:lvl>
   </w:abstractNum>
-  <w:abstractNum w:abstractNumId="2" w15:restartNumberingAfterBreak="0">
+  <w:abstractNum w:abstractNumId="3" w15:restartNumberingAfterBreak="0">
     <w:nsid w:val="39A0677F"/>
     <w:multiLevelType w:val="multilevel"/>
     <w:tmpl w:val="5FE8C242"/>
@@ -6756,7 +7459,120 @@
       </w:rPr>
     </w:lvl>
   </w:abstractNum>
-  <w:abstractNum w:abstractNumId="3" w15:restartNumberingAfterBreak="0">
+  <w:abstractNum w:abstractNumId="4" w15:restartNumberingAfterBreak="0">
+    <w:nsid w:val="45811CED"/>
+    <w:multiLevelType w:val="hybridMultilevel"/>
+    <w:tmpl w:val="BA6AE8F8"/>
+    <w:lvl w:ilvl="0" w:tplc="04090001">
+      <w:start w:val="1"/>
+      <w:numFmt w:val="bullet"/>
+      <w:lvlText w:val=""/>
+      <w:lvlJc w:val="left"/>
+      <w:pPr>
+        <w:ind w:left="720" w:hanging="360"/>
+      </w:pPr>
+      <w:rPr>
+        <w:rFonts w:ascii="Symbol" w:hAnsi="Symbol" w:hint="default"/>
+      </w:rPr>
+    </w:lvl>
+    <w:lvl w:ilvl="1" w:tplc="04090003" w:tentative="1">
+      <w:start w:val="1"/>
+      <w:numFmt w:val="bullet"/>
+      <w:lvlText w:val="o"/>
+      <w:lvlJc w:val="left"/>
+      <w:pPr>
+        <w:ind w:left="1440" w:hanging="360"/>
+      </w:pPr>
+      <w:rPr>
+        <w:rFonts w:ascii="Courier New" w:hAnsi="Courier New" w:cs="Courier New" w:hint="default"/>
+      </w:rPr>
+    </w:lvl>
+    <w:lvl w:ilvl="2" w:tplc="04090005" w:tentative="1">
+      <w:start w:val="1"/>
+      <w:numFmt w:val="bullet"/>
+      <w:lvlText w:val=""/>
+      <w:lvlJc w:val="left"/>
+      <w:pPr>
+        <w:ind w:left="2160" w:hanging="360"/>
+      </w:pPr>
+      <w:rPr>
+        <w:rFonts w:ascii="Wingdings" w:hAnsi="Wingdings" w:hint="default"/>
+      </w:rPr>
+    </w:lvl>
+    <w:lvl w:ilvl="3" w:tplc="04090001" w:tentative="1">
+      <w:start w:val="1"/>
+      <w:numFmt w:val="bullet"/>
+      <w:lvlText w:val=""/>
+      <w:lvlJc w:val="left"/>
+      <w:pPr>
+        <w:ind w:left="2880" w:hanging="360"/>
+      </w:pPr>
+      <w:rPr>
+        <w:rFonts w:ascii="Symbol" w:hAnsi="Symbol" w:hint="default"/>
+      </w:rPr>
+    </w:lvl>
+    <w:lvl w:ilvl="4" w:tplc="04090003" w:tentative="1">
+      <w:start w:val="1"/>
+      <w:numFmt w:val="bullet"/>
+      <w:lvlText w:val="o"/>
+      <w:lvlJc w:val="left"/>
+      <w:pPr>
+        <w:ind w:left="3600" w:hanging="360"/>
+      </w:pPr>
+      <w:rPr>
+        <w:rFonts w:ascii="Courier New" w:hAnsi="Courier New" w:cs="Courier New" w:hint="default"/>
+      </w:rPr>
+    </w:lvl>
+    <w:lvl w:ilvl="5" w:tplc="04090005" w:tentative="1">
+      <w:start w:val="1"/>
+      <w:numFmt w:val="bullet"/>
+      <w:lvlText w:val=""/>
+      <w:lvlJc w:val="left"/>
+      <w:pPr>
+        <w:ind w:left="4320" w:hanging="360"/>
+      </w:pPr>
+      <w:rPr>
+        <w:rFonts w:ascii="Wingdings" w:hAnsi="Wingdings" w:hint="default"/>
+      </w:rPr>
+    </w:lvl>
+    <w:lvl w:ilvl="6" w:tplc="04090001" w:tentative="1">
+      <w:start w:val="1"/>
+      <w:numFmt w:val="bullet"/>
+      <w:lvlText w:val=""/>
+      <w:lvlJc w:val="left"/>
+      <w:pPr>
+        <w:ind w:left="5040" w:hanging="360"/>
+      </w:pPr>
+      <w:rPr>
+        <w:rFonts w:ascii="Symbol" w:hAnsi="Symbol" w:hint="default"/>
+      </w:rPr>
+    </w:lvl>
+    <w:lvl w:ilvl="7" w:tplc="04090003" w:tentative="1">
+      <w:start w:val="1"/>
+      <w:numFmt w:val="bullet"/>
+      <w:lvlText w:val="o"/>
+      <w:lvlJc w:val="left"/>
+      <w:pPr>
+        <w:ind w:left="5760" w:hanging="360"/>
+      </w:pPr>
+      <w:rPr>
+        <w:rFonts w:ascii="Courier New" w:hAnsi="Courier New" w:cs="Courier New" w:hint="default"/>
+      </w:rPr>
+    </w:lvl>
+    <w:lvl w:ilvl="8" w:tplc="04090005" w:tentative="1">
+      <w:start w:val="1"/>
+      <w:numFmt w:val="bullet"/>
+      <w:lvlText w:val=""/>
+      <w:lvlJc w:val="left"/>
+      <w:pPr>
+        <w:ind w:left="6480" w:hanging="360"/>
+      </w:pPr>
+      <w:rPr>
+        <w:rFonts w:ascii="Wingdings" w:hAnsi="Wingdings" w:hint="default"/>
+      </w:rPr>
+    </w:lvl>
+  </w:abstractNum>
+  <w:abstractNum w:abstractNumId="5" w15:restartNumberingAfterBreak="0">
     <w:nsid w:val="45F33827"/>
     <w:multiLevelType w:val="hybridMultilevel"/>
     <w:tmpl w:val="35988EF4"/>
@@ -6847,7 +7663,7 @@
       </w:pPr>
     </w:lvl>
   </w:abstractNum>
-  <w:abstractNum w:abstractNumId="4" w15:restartNumberingAfterBreak="0">
+  <w:abstractNum w:abstractNumId="6" w15:restartNumberingAfterBreak="0">
     <w:nsid w:val="48C32746"/>
     <w:multiLevelType w:val="multilevel"/>
     <w:tmpl w:val="D2AEFD36"/>
@@ -6960,7 +7776,120 @@
       </w:rPr>
     </w:lvl>
   </w:abstractNum>
-  <w:abstractNum w:abstractNumId="5" w15:restartNumberingAfterBreak="0">
+  <w:abstractNum w:abstractNumId="7" w15:restartNumberingAfterBreak="0">
+    <w:nsid w:val="53257D53"/>
+    <w:multiLevelType w:val="hybridMultilevel"/>
+    <w:tmpl w:val="72FEE4BC"/>
+    <w:lvl w:ilvl="0" w:tplc="04090001">
+      <w:start w:val="1"/>
+      <w:numFmt w:val="bullet"/>
+      <w:lvlText w:val=""/>
+      <w:lvlJc w:val="left"/>
+      <w:pPr>
+        <w:ind w:left="720" w:hanging="360"/>
+      </w:pPr>
+      <w:rPr>
+        <w:rFonts w:ascii="Symbol" w:hAnsi="Symbol" w:hint="default"/>
+      </w:rPr>
+    </w:lvl>
+    <w:lvl w:ilvl="1" w:tplc="04090003" w:tentative="1">
+      <w:start w:val="1"/>
+      <w:numFmt w:val="bullet"/>
+      <w:lvlText w:val="o"/>
+      <w:lvlJc w:val="left"/>
+      <w:pPr>
+        <w:ind w:left="1440" w:hanging="360"/>
+      </w:pPr>
+      <w:rPr>
+        <w:rFonts w:ascii="Courier New" w:hAnsi="Courier New" w:cs="Courier New" w:hint="default"/>
+      </w:rPr>
+    </w:lvl>
+    <w:lvl w:ilvl="2" w:tplc="04090005" w:tentative="1">
+      <w:start w:val="1"/>
+      <w:numFmt w:val="bullet"/>
+      <w:lvlText w:val=""/>
+      <w:lvlJc w:val="left"/>
+      <w:pPr>
+        <w:ind w:left="2160" w:hanging="360"/>
+      </w:pPr>
+      <w:rPr>
+        <w:rFonts w:ascii="Wingdings" w:hAnsi="Wingdings" w:hint="default"/>
+      </w:rPr>
+    </w:lvl>
+    <w:lvl w:ilvl="3" w:tplc="04090001" w:tentative="1">
+      <w:start w:val="1"/>
+      <w:numFmt w:val="bullet"/>
+      <w:lvlText w:val=""/>
+      <w:lvlJc w:val="left"/>
+      <w:pPr>
+        <w:ind w:left="2880" w:hanging="360"/>
+      </w:pPr>
+      <w:rPr>
+        <w:rFonts w:ascii="Symbol" w:hAnsi="Symbol" w:hint="default"/>
+      </w:rPr>
+    </w:lvl>
+    <w:lvl w:ilvl="4" w:tplc="04090003" w:tentative="1">
+      <w:start w:val="1"/>
+      <w:numFmt w:val="bullet"/>
+      <w:lvlText w:val="o"/>
+      <w:lvlJc w:val="left"/>
+      <w:pPr>
+        <w:ind w:left="3600" w:hanging="360"/>
+      </w:pPr>
+      <w:rPr>
+        <w:rFonts w:ascii="Courier New" w:hAnsi="Courier New" w:cs="Courier New" w:hint="default"/>
+      </w:rPr>
+    </w:lvl>
+    <w:lvl w:ilvl="5" w:tplc="04090005" w:tentative="1">
+      <w:start w:val="1"/>
+      <w:numFmt w:val="bullet"/>
+      <w:lvlText w:val=""/>
+      <w:lvlJc w:val="left"/>
+      <w:pPr>
+        <w:ind w:left="4320" w:hanging="360"/>
+      </w:pPr>
+      <w:rPr>
+        <w:rFonts w:ascii="Wingdings" w:hAnsi="Wingdings" w:hint="default"/>
+      </w:rPr>
+    </w:lvl>
+    <w:lvl w:ilvl="6" w:tplc="04090001" w:tentative="1">
+      <w:start w:val="1"/>
+      <w:numFmt w:val="bullet"/>
+      <w:lvlText w:val=""/>
+      <w:lvlJc w:val="left"/>
+      <w:pPr>
+        <w:ind w:left="5040" w:hanging="360"/>
+      </w:pPr>
+      <w:rPr>
+        <w:rFonts w:ascii="Symbol" w:hAnsi="Symbol" w:hint="default"/>
+      </w:rPr>
+    </w:lvl>
+    <w:lvl w:ilvl="7" w:tplc="04090003" w:tentative="1">
+      <w:start w:val="1"/>
+      <w:numFmt w:val="bullet"/>
+      <w:lvlText w:val="o"/>
+      <w:lvlJc w:val="left"/>
+      <w:pPr>
+        <w:ind w:left="5760" w:hanging="360"/>
+      </w:pPr>
+      <w:rPr>
+        <w:rFonts w:ascii="Courier New" w:hAnsi="Courier New" w:cs="Courier New" w:hint="default"/>
+      </w:rPr>
+    </w:lvl>
+    <w:lvl w:ilvl="8" w:tplc="04090005" w:tentative="1">
+      <w:start w:val="1"/>
+      <w:numFmt w:val="bullet"/>
+      <w:lvlText w:val=""/>
+      <w:lvlJc w:val="left"/>
+      <w:pPr>
+        <w:ind w:left="6480" w:hanging="360"/>
+      </w:pPr>
+      <w:rPr>
+        <w:rFonts w:ascii="Wingdings" w:hAnsi="Wingdings" w:hint="default"/>
+      </w:rPr>
+    </w:lvl>
+  </w:abstractNum>
+  <w:abstractNum w:abstractNumId="8" w15:restartNumberingAfterBreak="0">
     <w:nsid w:val="5D3A37D5"/>
     <w:multiLevelType w:val="multilevel"/>
     <w:tmpl w:val="308A84DA"/>
@@ -7100,7 +8029,7 @@
       </w:rPr>
     </w:lvl>
   </w:abstractNum>
-  <w:abstractNum w:abstractNumId="6" w15:restartNumberingAfterBreak="0">
+  <w:abstractNum w:abstractNumId="9" w15:restartNumberingAfterBreak="0">
     <w:nsid w:val="6F8F203E"/>
     <w:multiLevelType w:val="hybridMultilevel"/>
     <w:tmpl w:val="2C38E4DE"/>
@@ -7213,25 +8142,34 @@
     </w:lvl>
   </w:abstractNum>
   <w:num w:numId="1">
+    <w:abstractNumId w:val="8"/>
+  </w:num>
+  <w:num w:numId="2">
+    <w:abstractNumId w:val="6"/>
+  </w:num>
+  <w:num w:numId="3">
+    <w:abstractNumId w:val="1"/>
+  </w:num>
+  <w:num w:numId="4">
+    <w:abstractNumId w:val="3"/>
+  </w:num>
+  <w:num w:numId="5">
+    <w:abstractNumId w:val="9"/>
+  </w:num>
+  <w:num w:numId="6">
+    <w:abstractNumId w:val="2"/>
+  </w:num>
+  <w:num w:numId="7">
     <w:abstractNumId w:val="5"/>
   </w:num>
-  <w:num w:numId="2">
-    <w:abstractNumId w:val="4"/>
+  <w:num w:numId="8">
+    <w:abstractNumId w:val="7"/>
   </w:num>
-  <w:num w:numId="3">
+  <w:num w:numId="9">
     <w:abstractNumId w:val="0"/>
   </w:num>
-  <w:num w:numId="4">
-    <w:abstractNumId w:val="2"/>
-  </w:num>
-  <w:num w:numId="5">
-    <w:abstractNumId w:val="6"/>
-  </w:num>
-  <w:num w:numId="6">
-    <w:abstractNumId w:val="1"/>
-  </w:num>
-  <w:num w:numId="7">
-    <w:abstractNumId w:val="3"/>
+  <w:num w:numId="10">
+    <w:abstractNumId w:val="4"/>
   </w:num>
 </w:numbering>
 </file>
@@ -8227,10 +9165,6 @@
 </file>
 
 <file path=customXml/item1.xml><?xml version="1.0" encoding="utf-8"?>
-<b:Sources xmlns:b="http://schemas.openxmlformats.org/officeDocument/2006/bibliography" xmlns="http://schemas.openxmlformats.org/officeDocument/2006/bibliography" SelectedStyle="\APASixthEditionOfficeOnline.xsl" StyleName="APA" Version="6"/>
-</file>
-
-<file path=customXml/item2.xml><?xml version="1.0" encoding="utf-8"?>
 <?mso-contentType ?>
 <FormTemplates xmlns="http://schemas.microsoft.com/sharepoint/v3/contenttype/forms">
   <Display>DocumentLibraryForm</Display>
@@ -8239,13 +9173,13 @@
 </FormTemplates>
 </file>
 
-<file path=customXml/item3.xml><?xml version="1.0" encoding="utf-8"?>
+<file path=customXml/item2.xml><?xml version="1.0" encoding="utf-8"?>
 <p:properties xmlns:p="http://schemas.microsoft.com/office/2006/metadata/properties" xmlns:xsi="http://www.w3.org/2001/XMLSchema-instance" xmlns:pc="http://schemas.microsoft.com/office/infopath/2007/PartnerControls">
   <documentManagement/>
 </p:properties>
 </file>
 
-<file path=customXml/item4.xml><?xml version="1.0" encoding="utf-8"?>
+<file path=customXml/item3.xml><?xml version="1.0" encoding="utf-8"?>
 <ct:contentTypeSchema xmlns:ct="http://schemas.microsoft.com/office/2006/metadata/contentType" xmlns:ma="http://schemas.microsoft.com/office/2006/metadata/properties/metaAttributes" ct:_="" ma:_="" ma:contentTypeName="Document" ma:contentTypeID="0x010100A3AAF687023E4F41B47C9B1E29DA4344" ma:contentTypeVersion="0" ma:contentTypeDescription="Create a new document." ma:contentTypeScope="" ma:versionID="38f6150d90ccc560b031e4083cec1c8a">
   <xsd:schema xmlns:xsd="http://www.w3.org/2001/XMLSchema" xmlns:xs="http://www.w3.org/2001/XMLSchema" xmlns:p="http://schemas.microsoft.com/office/2006/metadata/properties" targetNamespace="http://schemas.microsoft.com/office/2006/metadata/properties" ma:root="true" ma:fieldsID="067e30616eeadeb776f014c5fbcfd813">
     <xsd:element name="properties">
@@ -8359,15 +9293,11 @@
 </ct:contentTypeSchema>
 </file>
 
-<file path=customXml/itemProps1.xml><?xml version="1.0" encoding="utf-8"?>
-<ds:datastoreItem xmlns:ds="http://schemas.openxmlformats.org/officeDocument/2006/customXml" ds:itemID="{B7DE7F3B-CF77-4940-B1A4-B7053755AA65}">
-  <ds:schemaRefs>
-    <ds:schemaRef ds:uri="http://schemas.openxmlformats.org/officeDocument/2006/bibliography"/>
-  </ds:schemaRefs>
-</ds:datastoreItem>
+<file path=customXml/item4.xml><?xml version="1.0" encoding="utf-8"?>
+<b:Sources xmlns:b="http://schemas.openxmlformats.org/officeDocument/2006/bibliography" xmlns="http://schemas.openxmlformats.org/officeDocument/2006/bibliography" SelectedStyle="\APASixthEditionOfficeOnline.xsl" StyleName="APA" Version="6"/>
 </file>
 
-<file path=customXml/itemProps2.xml><?xml version="1.0" encoding="utf-8"?>
+<file path=customXml/itemProps1.xml><?xml version="1.0" encoding="utf-8"?>
 <ds:datastoreItem xmlns:ds="http://schemas.openxmlformats.org/officeDocument/2006/customXml" ds:itemID="{6BD30EE3-275C-484E-87D6-92D806E3A452}">
   <ds:schemaRefs>
     <ds:schemaRef ds:uri="http://schemas.microsoft.com/sharepoint/v3/contenttype/forms"/>
@@ -8375,7 +9305,7 @@
 </ds:datastoreItem>
 </file>
 
-<file path=customXml/itemProps3.xml><?xml version="1.0" encoding="utf-8"?>
+<file path=customXml/itemProps2.xml><?xml version="1.0" encoding="utf-8"?>
 <ds:datastoreItem xmlns:ds="http://schemas.openxmlformats.org/officeDocument/2006/customXml" ds:itemID="{3D211FAA-74AE-4BC9-B1F4-0F49C0501E53}">
   <ds:schemaRefs>
     <ds:schemaRef ds:uri="http://schemas.microsoft.com/office/2006/metadata/properties"/>
@@ -8384,7 +9314,7 @@
 </ds:datastoreItem>
 </file>
 
-<file path=customXml/itemProps4.xml><?xml version="1.0" encoding="utf-8"?>
+<file path=customXml/itemProps3.xml><?xml version="1.0" encoding="utf-8"?>
 <ds:datastoreItem xmlns:ds="http://schemas.openxmlformats.org/officeDocument/2006/customXml" ds:itemID="{9F1A6D6D-D441-4600-9357-79ECE565D5B6}">
   <ds:schemaRefs>
     <ds:schemaRef ds:uri="http://schemas.microsoft.com/office/2006/metadata/contentType"/>
@@ -8398,4 +9328,12 @@
     <ds:schemaRef ds:uri="http://schemas.microsoft.com/office/infopath/2007/PartnerControls"/>
   </ds:schemaRefs>
 </ds:datastoreItem>
+</file>
+
+<file path=customXml/itemProps4.xml><?xml version="1.0" encoding="utf-8"?>
+<ds:datastoreItem xmlns:ds="http://schemas.openxmlformats.org/officeDocument/2006/customXml" ds:itemID="{B7DE7F3B-CF77-4940-B1A4-B7053755AA65}">
+  <ds:schemaRefs>
+    <ds:schemaRef ds:uri="http://schemas.openxmlformats.org/officeDocument/2006/bibliography"/>
+  </ds:schemaRefs>
+</ds:datastoreItem>
 </file>
</xml_diff>